<commit_message>
work on Logistic regression
</commit_message>
<xml_diff>
--- a/ML Algorithm/Classification/Logistic Regression/Logistic Regression.docx
+++ b/ML Algorithm/Classification/Logistic Regression/Logistic Regression.docx
@@ -2253,20 +2253,12 @@
           <w:szCs w:val="28"/>
         </w:rPr>
       </w:pPr>
-    </w:p>
-    <w:p>
-      <w:pPr>
-        <w:rPr>
-          <w:sz w:val="28"/>
-          <w:szCs w:val="28"/>
-        </w:rPr>
-      </w:pPr>
-      <w:r>
-        <w:rPr>
-          <w:sz w:val="28"/>
-          <w:szCs w:val="28"/>
-        </w:rPr>
-        <w:t xml:space="preserve">We know the formula about straight line for linear regression that is: </w:t>
+      <w:r>
+        <w:rPr>
+          <w:sz w:val="28"/>
+          <w:szCs w:val="28"/>
+        </w:rPr>
+        <w:t>The general from of straight-line formula is:</w:t>
       </w:r>
     </w:p>
     <w:p>
@@ -2275,6 +2267,53 @@
           <w:rFonts w:eastAsiaTheme="minorEastAsia"/>
           <w:b/>
           <w:bCs/>
+          <w:sz w:val="28"/>
+          <w:szCs w:val="28"/>
+        </w:rPr>
+      </w:pPr>
+      <m:oMathPara>
+        <m:oMath>
+          <m:r>
+            <m:rPr>
+              <m:sty m:val="bi"/>
+            </m:rPr>
+            <w:rPr>
+              <w:rFonts w:ascii="Cambria Math" w:hAnsi="Cambria Math"/>
+              <w:sz w:val="28"/>
+              <w:szCs w:val="28"/>
+            </w:rPr>
+            <m:t>Ax+By+c=0</m:t>
+          </m:r>
+        </m:oMath>
+      </m:oMathPara>
+    </w:p>
+    <w:p>
+      <w:pPr>
+        <w:rPr>
+          <w:sz w:val="28"/>
+          <w:szCs w:val="28"/>
+        </w:rPr>
+      </w:pPr>
+      <w:r>
+        <w:rPr>
+          <w:sz w:val="28"/>
+          <w:szCs w:val="28"/>
+        </w:rPr>
+        <w:t>From this formula we can derive below straight-line formula:</w:t>
+      </w:r>
+      <w:r>
+        <w:rPr>
+          <w:sz w:val="28"/>
+          <w:szCs w:val="28"/>
+        </w:rPr>
+        <w:t xml:space="preserve"> </w:t>
+      </w:r>
+    </w:p>
+    <w:p>
+      <w:pPr>
+        <w:rPr>
+          <w:rFonts w:eastAsiaTheme="minorEastAsia"/>
+          <w:b/>
           <w:sz w:val="28"/>
           <w:szCs w:val="28"/>
         </w:rPr>
@@ -2325,16 +2364,20 @@
     <w:p>
       <w:pPr>
         <w:rPr>
-          <w:sz w:val="28"/>
-          <w:szCs w:val="28"/>
-        </w:rPr>
-      </w:pPr>
-      <w:r>
-        <w:rPr>
-          <w:sz w:val="28"/>
-          <w:szCs w:val="28"/>
-        </w:rPr>
-        <w:t>For logistic regression the formula will be:</w:t>
+          <w:rFonts w:eastAsiaTheme="minorEastAsia"/>
+          <w:b/>
+          <w:sz w:val="28"/>
+          <w:szCs w:val="28"/>
+        </w:rPr>
+      </w:pPr>
+      <w:r>
+        <w:rPr>
+          <w:rFonts w:eastAsiaTheme="minorEastAsia"/>
+          <w:b/>
+          <w:sz w:val="28"/>
+          <w:szCs w:val="28"/>
+        </w:rPr>
+        <w:t>Let’s see how we can drive this:</w:t>
       </w:r>
     </w:p>
     <w:p>
@@ -2342,7 +2385,6 @@
         <w:rPr>
           <w:rFonts w:eastAsiaTheme="minorEastAsia"/>
           <w:b/>
-          <w:bCs/>
           <w:sz w:val="28"/>
           <w:szCs w:val="28"/>
         </w:rPr>
@@ -2368,6 +2410,597 @@
         <w:rPr>
           <w:rFonts w:eastAsiaTheme="minorEastAsia"/>
           <w:b/>
+          <w:sz w:val="28"/>
+          <w:szCs w:val="28"/>
+        </w:rPr>
+      </w:pPr>
+      <m:oMathPara>
+        <m:oMath>
+          <m:r>
+            <m:rPr>
+              <m:sty m:val="bi"/>
+            </m:rPr>
+            <w:rPr>
+              <w:rFonts w:ascii="Cambria Math" w:hAnsi="Cambria Math"/>
+              <w:sz w:val="28"/>
+              <w:szCs w:val="28"/>
+            </w:rPr>
+            <m:t>y</m:t>
+          </m:r>
+          <m:r>
+            <m:rPr>
+              <m:sty m:val="bi"/>
+            </m:rPr>
+            <w:rPr>
+              <w:rFonts w:ascii="Cambria Math" w:hAnsi="Cambria Math"/>
+              <w:sz w:val="28"/>
+              <w:szCs w:val="28"/>
+            </w:rPr>
+            <m:t>=</m:t>
+          </m:r>
+          <m:f>
+            <m:fPr>
+              <m:ctrlPr>
+                <w:rPr>
+                  <w:rFonts w:ascii="Cambria Math" w:hAnsi="Cambria Math"/>
+                  <w:b/>
+                  <w:i/>
+                  <w:sz w:val="28"/>
+                  <w:szCs w:val="28"/>
+                </w:rPr>
+              </m:ctrlPr>
+            </m:fPr>
+            <m:num>
+              <m:r>
+                <m:rPr>
+                  <m:sty m:val="bi"/>
+                </m:rPr>
+                <w:rPr>
+                  <w:rFonts w:ascii="Cambria Math" w:hAnsi="Cambria Math"/>
+                  <w:sz w:val="28"/>
+                  <w:szCs w:val="28"/>
+                </w:rPr>
+                <m:t>-Ax-c</m:t>
+              </m:r>
+            </m:num>
+            <m:den>
+              <m:r>
+                <m:rPr>
+                  <m:sty m:val="bi"/>
+                </m:rPr>
+                <w:rPr>
+                  <w:rFonts w:ascii="Cambria Math" w:hAnsi="Cambria Math"/>
+                  <w:sz w:val="28"/>
+                  <w:szCs w:val="28"/>
+                </w:rPr>
+                <m:t>B</m:t>
+              </m:r>
+            </m:den>
+          </m:f>
+        </m:oMath>
+      </m:oMathPara>
+    </w:p>
+    <w:p>
+      <w:pPr>
+        <w:rPr>
+          <w:rFonts w:eastAsiaTheme="minorEastAsia"/>
+          <w:b/>
+          <w:sz w:val="28"/>
+          <w:szCs w:val="28"/>
+        </w:rPr>
+      </w:pPr>
+      <m:oMathPara>
+        <m:oMath>
+          <m:r>
+            <m:rPr>
+              <m:sty m:val="bi"/>
+            </m:rPr>
+            <w:rPr>
+              <w:rFonts w:ascii="Cambria Math" w:hAnsi="Cambria Math"/>
+              <w:sz w:val="28"/>
+              <w:szCs w:val="28"/>
+            </w:rPr>
+            <m:t>y=</m:t>
+          </m:r>
+          <m:f>
+            <m:fPr>
+              <m:ctrlPr>
+                <w:rPr>
+                  <w:rFonts w:ascii="Cambria Math" w:hAnsi="Cambria Math"/>
+                  <w:b/>
+                  <w:i/>
+                  <w:sz w:val="28"/>
+                  <w:szCs w:val="28"/>
+                </w:rPr>
+              </m:ctrlPr>
+            </m:fPr>
+            <m:num>
+              <m:r>
+                <m:rPr>
+                  <m:sty m:val="bi"/>
+                </m:rPr>
+                <w:rPr>
+                  <w:rFonts w:ascii="Cambria Math" w:hAnsi="Cambria Math"/>
+                  <w:sz w:val="28"/>
+                  <w:szCs w:val="28"/>
+                </w:rPr>
+                <m:t>-Ax</m:t>
+              </m:r>
+            </m:num>
+            <m:den>
+              <m:r>
+                <m:rPr>
+                  <m:sty m:val="bi"/>
+                </m:rPr>
+                <w:rPr>
+                  <w:rFonts w:ascii="Cambria Math" w:hAnsi="Cambria Math"/>
+                  <w:sz w:val="28"/>
+                  <w:szCs w:val="28"/>
+                </w:rPr>
+                <m:t>B</m:t>
+              </m:r>
+            </m:den>
+          </m:f>
+          <m:r>
+            <m:rPr>
+              <m:sty m:val="bi"/>
+            </m:rPr>
+            <w:rPr>
+              <w:rFonts w:ascii="Cambria Math" w:eastAsiaTheme="minorEastAsia" w:hAnsi="Cambria Math"/>
+              <w:sz w:val="28"/>
+              <w:szCs w:val="28"/>
+            </w:rPr>
+            <m:t>-</m:t>
+          </m:r>
+          <m:f>
+            <m:fPr>
+              <m:ctrlPr>
+                <w:rPr>
+                  <w:rFonts w:ascii="Cambria Math" w:eastAsiaTheme="minorEastAsia" w:hAnsi="Cambria Math"/>
+                  <w:b/>
+                  <w:i/>
+                  <w:sz w:val="28"/>
+                  <w:szCs w:val="28"/>
+                </w:rPr>
+              </m:ctrlPr>
+            </m:fPr>
+            <m:num>
+              <m:r>
+                <m:rPr>
+                  <m:sty m:val="bi"/>
+                </m:rPr>
+                <w:rPr>
+                  <w:rFonts w:ascii="Cambria Math" w:eastAsiaTheme="minorEastAsia" w:hAnsi="Cambria Math"/>
+                  <w:sz w:val="28"/>
+                  <w:szCs w:val="28"/>
+                </w:rPr>
+                <m:t>c</m:t>
+              </m:r>
+            </m:num>
+            <m:den>
+              <m:r>
+                <m:rPr>
+                  <m:sty m:val="bi"/>
+                </m:rPr>
+                <w:rPr>
+                  <w:rFonts w:ascii="Cambria Math" w:eastAsiaTheme="minorEastAsia" w:hAnsi="Cambria Math"/>
+                  <w:sz w:val="28"/>
+                  <w:szCs w:val="28"/>
+                </w:rPr>
+                <m:t>B</m:t>
+              </m:r>
+            </m:den>
+          </m:f>
+        </m:oMath>
+      </m:oMathPara>
+    </w:p>
+    <w:p>
+      <w:pPr>
+        <w:rPr>
+          <w:rFonts w:eastAsiaTheme="minorEastAsia"/>
+          <w:b/>
+          <w:sz w:val="28"/>
+          <w:szCs w:val="28"/>
+        </w:rPr>
+      </w:pPr>
+      <m:oMathPara>
+        <m:oMath>
+          <m:r>
+            <m:rPr>
+              <m:sty m:val="bi"/>
+            </m:rPr>
+            <w:rPr>
+              <w:rFonts w:ascii="Cambria Math" w:hAnsi="Cambria Math"/>
+              <w:sz w:val="28"/>
+              <w:szCs w:val="28"/>
+            </w:rPr>
+            <w:lastRenderedPageBreak/>
+            <m:t>y=</m:t>
+          </m:r>
+          <m:d>
+            <m:dPr>
+              <m:ctrlPr>
+                <w:rPr>
+                  <w:rFonts w:ascii="Cambria Math" w:hAnsi="Cambria Math"/>
+                  <w:b/>
+                  <w:i/>
+                  <w:sz w:val="28"/>
+                  <w:szCs w:val="28"/>
+                </w:rPr>
+              </m:ctrlPr>
+            </m:dPr>
+            <m:e>
+              <m:f>
+                <m:fPr>
+                  <m:ctrlPr>
+                    <w:rPr>
+                      <w:rFonts w:ascii="Cambria Math" w:hAnsi="Cambria Math"/>
+                      <w:b/>
+                      <w:i/>
+                      <w:sz w:val="28"/>
+                      <w:szCs w:val="28"/>
+                    </w:rPr>
+                  </m:ctrlPr>
+                </m:fPr>
+                <m:num>
+                  <m:r>
+                    <m:rPr>
+                      <m:sty m:val="bi"/>
+                    </m:rPr>
+                    <w:rPr>
+                      <w:rFonts w:ascii="Cambria Math" w:hAnsi="Cambria Math"/>
+                      <w:sz w:val="28"/>
+                      <w:szCs w:val="28"/>
+                    </w:rPr>
+                    <m:t>-A</m:t>
+                  </m:r>
+                </m:num>
+                <m:den>
+                  <m:r>
+                    <m:rPr>
+                      <m:sty m:val="bi"/>
+                    </m:rPr>
+                    <w:rPr>
+                      <w:rFonts w:ascii="Cambria Math" w:hAnsi="Cambria Math"/>
+                      <w:sz w:val="28"/>
+                      <w:szCs w:val="28"/>
+                    </w:rPr>
+                    <m:t>B</m:t>
+                  </m:r>
+                </m:den>
+              </m:f>
+              <m:ctrlPr>
+                <w:rPr>
+                  <w:rFonts w:ascii="Cambria Math" w:eastAsiaTheme="minorEastAsia" w:hAnsi="Cambria Math"/>
+                  <w:b/>
+                  <w:i/>
+                  <w:sz w:val="28"/>
+                  <w:szCs w:val="28"/>
+                </w:rPr>
+              </m:ctrlPr>
+            </m:e>
+          </m:d>
+          <m:r>
+            <m:rPr>
+              <m:sty m:val="bi"/>
+            </m:rPr>
+            <w:rPr>
+              <w:rFonts w:ascii="Cambria Math" w:eastAsiaTheme="minorEastAsia" w:hAnsi="Cambria Math"/>
+              <w:sz w:val="28"/>
+              <w:szCs w:val="28"/>
+            </w:rPr>
+            <m:t>x+(</m:t>
+          </m:r>
+          <m:f>
+            <m:fPr>
+              <m:ctrlPr>
+                <w:rPr>
+                  <w:rFonts w:ascii="Cambria Math" w:eastAsiaTheme="minorEastAsia" w:hAnsi="Cambria Math"/>
+                  <w:b/>
+                  <w:i/>
+                  <w:sz w:val="28"/>
+                  <w:szCs w:val="28"/>
+                </w:rPr>
+              </m:ctrlPr>
+            </m:fPr>
+            <m:num>
+              <m:r>
+                <m:rPr>
+                  <m:sty m:val="bi"/>
+                </m:rPr>
+                <w:rPr>
+                  <w:rFonts w:ascii="Cambria Math" w:eastAsiaTheme="minorEastAsia" w:hAnsi="Cambria Math"/>
+                  <w:sz w:val="28"/>
+                  <w:szCs w:val="28"/>
+                </w:rPr>
+                <m:t>-</m:t>
+              </m:r>
+              <m:r>
+                <m:rPr>
+                  <m:sty m:val="bi"/>
+                </m:rPr>
+                <w:rPr>
+                  <w:rFonts w:ascii="Cambria Math" w:eastAsiaTheme="minorEastAsia" w:hAnsi="Cambria Math"/>
+                  <w:sz w:val="28"/>
+                  <w:szCs w:val="28"/>
+                </w:rPr>
+                <m:t>c</m:t>
+              </m:r>
+            </m:num>
+            <m:den>
+              <m:r>
+                <m:rPr>
+                  <m:sty m:val="bi"/>
+                </m:rPr>
+                <w:rPr>
+                  <w:rFonts w:ascii="Cambria Math" w:eastAsiaTheme="minorEastAsia" w:hAnsi="Cambria Math"/>
+                  <w:sz w:val="28"/>
+                  <w:szCs w:val="28"/>
+                </w:rPr>
+                <m:t>B</m:t>
+              </m:r>
+            </m:den>
+          </m:f>
+          <m:r>
+            <m:rPr>
+              <m:sty m:val="bi"/>
+            </m:rPr>
+            <w:rPr>
+              <w:rFonts w:ascii="Cambria Math" w:eastAsiaTheme="minorEastAsia" w:hAnsi="Cambria Math"/>
+              <w:sz w:val="28"/>
+              <w:szCs w:val="28"/>
+            </w:rPr>
+            <m:t>)</m:t>
+          </m:r>
+        </m:oMath>
+      </m:oMathPara>
+    </w:p>
+    <w:p>
+      <w:pPr>
+        <w:rPr>
+          <w:rFonts w:eastAsiaTheme="minorEastAsia"/>
+          <w:b/>
+          <w:sz w:val="28"/>
+          <w:szCs w:val="28"/>
+        </w:rPr>
+      </w:pPr>
+      <m:oMathPara>
+        <m:oMath>
+          <m:r>
+            <m:rPr>
+              <m:sty m:val="bi"/>
+            </m:rPr>
+            <w:rPr>
+              <w:rFonts w:ascii="Cambria Math" w:eastAsiaTheme="minorEastAsia" w:hAnsi="Cambria Math"/>
+              <w:sz w:val="28"/>
+              <w:szCs w:val="28"/>
+            </w:rPr>
+            <m:t xml:space="preserve">if </m:t>
+          </m:r>
+          <m:d>
+            <m:dPr>
+              <m:ctrlPr>
+                <w:rPr>
+                  <w:rFonts w:ascii="Cambria Math" w:hAnsi="Cambria Math"/>
+                  <w:b/>
+                  <w:i/>
+                  <w:sz w:val="28"/>
+                  <w:szCs w:val="28"/>
+                </w:rPr>
+              </m:ctrlPr>
+            </m:dPr>
+            <m:e>
+              <m:f>
+                <m:fPr>
+                  <m:ctrlPr>
+                    <w:rPr>
+                      <w:rFonts w:ascii="Cambria Math" w:hAnsi="Cambria Math"/>
+                      <w:b/>
+                      <w:i/>
+                      <w:sz w:val="28"/>
+                      <w:szCs w:val="28"/>
+                    </w:rPr>
+                  </m:ctrlPr>
+                </m:fPr>
+                <m:num>
+                  <m:r>
+                    <m:rPr>
+                      <m:sty m:val="bi"/>
+                    </m:rPr>
+                    <w:rPr>
+                      <w:rFonts w:ascii="Cambria Math" w:hAnsi="Cambria Math"/>
+                      <w:sz w:val="28"/>
+                      <w:szCs w:val="28"/>
+                    </w:rPr>
+                    <m:t>-A</m:t>
+                  </m:r>
+                </m:num>
+                <m:den>
+                  <m:r>
+                    <m:rPr>
+                      <m:sty m:val="bi"/>
+                    </m:rPr>
+                    <w:rPr>
+                      <w:rFonts w:ascii="Cambria Math" w:hAnsi="Cambria Math"/>
+                      <w:sz w:val="28"/>
+                      <w:szCs w:val="28"/>
+                    </w:rPr>
+                    <m:t>B</m:t>
+                  </m:r>
+                </m:den>
+              </m:f>
+              <m:ctrlPr>
+                <w:rPr>
+                  <w:rFonts w:ascii="Cambria Math" w:eastAsiaTheme="minorEastAsia" w:hAnsi="Cambria Math"/>
+                  <w:b/>
+                  <w:i/>
+                  <w:sz w:val="28"/>
+                  <w:szCs w:val="28"/>
+                </w:rPr>
+              </m:ctrlPr>
+            </m:e>
+          </m:d>
+          <m:r>
+            <m:rPr>
+              <m:sty m:val="bi"/>
+            </m:rPr>
+            <w:rPr>
+              <w:rFonts w:ascii="Cambria Math" w:eastAsiaTheme="minorEastAsia" w:hAnsi="Cambria Math"/>
+              <w:sz w:val="28"/>
+              <w:szCs w:val="28"/>
+            </w:rPr>
+            <m:t xml:space="preserve">=m and </m:t>
+          </m:r>
+          <m:d>
+            <m:dPr>
+              <m:ctrlPr>
+                <w:rPr>
+                  <w:rFonts w:ascii="Cambria Math" w:eastAsiaTheme="minorEastAsia" w:hAnsi="Cambria Math"/>
+                  <w:b/>
+                  <w:i/>
+                  <w:sz w:val="28"/>
+                  <w:szCs w:val="28"/>
+                </w:rPr>
+              </m:ctrlPr>
+            </m:dPr>
+            <m:e>
+              <m:f>
+                <m:fPr>
+                  <m:ctrlPr>
+                    <w:rPr>
+                      <w:rFonts w:ascii="Cambria Math" w:eastAsiaTheme="minorEastAsia" w:hAnsi="Cambria Math"/>
+                      <w:b/>
+                      <w:i/>
+                      <w:sz w:val="28"/>
+                      <w:szCs w:val="28"/>
+                    </w:rPr>
+                  </m:ctrlPr>
+                </m:fPr>
+                <m:num>
+                  <m:r>
+                    <m:rPr>
+                      <m:sty m:val="bi"/>
+                    </m:rPr>
+                    <w:rPr>
+                      <w:rFonts w:ascii="Cambria Math" w:eastAsiaTheme="minorEastAsia" w:hAnsi="Cambria Math"/>
+                      <w:sz w:val="28"/>
+                      <w:szCs w:val="28"/>
+                    </w:rPr>
+                    <m:t>-c</m:t>
+                  </m:r>
+                </m:num>
+                <m:den>
+                  <m:r>
+                    <m:rPr>
+                      <m:sty m:val="bi"/>
+                    </m:rPr>
+                    <w:rPr>
+                      <w:rFonts w:ascii="Cambria Math" w:eastAsiaTheme="minorEastAsia" w:hAnsi="Cambria Math"/>
+                      <w:sz w:val="28"/>
+                      <w:szCs w:val="28"/>
+                    </w:rPr>
+                    <m:t>B</m:t>
+                  </m:r>
+                </m:den>
+              </m:f>
+            </m:e>
+          </m:d>
+          <m:r>
+            <m:rPr>
+              <m:sty m:val="bi"/>
+            </m:rPr>
+            <w:rPr>
+              <w:rFonts w:ascii="Cambria Math" w:eastAsiaTheme="minorEastAsia" w:hAnsi="Cambria Math"/>
+              <w:sz w:val="28"/>
+              <w:szCs w:val="28"/>
+            </w:rPr>
+            <m:t xml:space="preserve">=c then: </m:t>
+          </m:r>
+        </m:oMath>
+      </m:oMathPara>
+    </w:p>
+    <w:p>
+      <w:pPr>
+        <w:rPr>
+          <w:rFonts w:eastAsiaTheme="minorEastAsia"/>
+          <w:b/>
+          <w:sz w:val="28"/>
+          <w:szCs w:val="28"/>
+        </w:rPr>
+      </w:pPr>
+      <m:oMathPara>
+        <m:oMath>
+          <m:r>
+            <m:rPr>
+              <m:sty m:val="bi"/>
+            </m:rPr>
+            <w:rPr>
+              <w:rFonts w:ascii="Cambria Math" w:eastAsiaTheme="minorEastAsia" w:hAnsi="Cambria Math"/>
+              <w:sz w:val="28"/>
+              <w:szCs w:val="28"/>
+              <w:highlight w:val="yellow"/>
+            </w:rPr>
+            <m:t>y=mx+c</m:t>
+          </m:r>
+        </m:oMath>
+      </m:oMathPara>
+    </w:p>
+    <w:p>
+      <w:pPr>
+        <w:rPr>
+          <w:rFonts w:eastAsiaTheme="minorEastAsia"/>
+          <w:b/>
+          <w:sz w:val="28"/>
+          <w:szCs w:val="28"/>
+        </w:rPr>
+      </w:pPr>
+    </w:p>
+    <w:p>
+      <w:pPr>
+        <w:rPr>
+          <w:sz w:val="28"/>
+          <w:szCs w:val="28"/>
+        </w:rPr>
+      </w:pPr>
+      <w:r>
+        <w:rPr>
+          <w:sz w:val="28"/>
+          <w:szCs w:val="28"/>
+        </w:rPr>
+        <w:t>For logistic regression the formula will be:</w:t>
+      </w:r>
+    </w:p>
+    <w:p>
+      <w:pPr>
+        <w:rPr>
+          <w:rFonts w:eastAsiaTheme="minorEastAsia"/>
+          <w:b/>
+          <w:bCs/>
+          <w:sz w:val="28"/>
+          <w:szCs w:val="28"/>
+        </w:rPr>
+      </w:pPr>
+      <m:oMathPara>
+        <m:oMath>
+          <m:r>
+            <m:rPr>
+              <m:sty m:val="bi"/>
+            </m:rPr>
+            <w:rPr>
+              <w:rFonts w:ascii="Cambria Math" w:hAnsi="Cambria Math"/>
+              <w:sz w:val="28"/>
+              <w:szCs w:val="28"/>
+            </w:rPr>
+            <m:t>Ax+By+c=0</m:t>
+          </m:r>
+        </m:oMath>
+      </m:oMathPara>
+    </w:p>
+    <w:p>
+      <w:pPr>
+        <w:rPr>
+          <w:rFonts w:eastAsiaTheme="minorEastAsia"/>
+          <w:b/>
           <w:bCs/>
           <w:sz w:val="28"/>
           <w:szCs w:val="28"/>
@@ -2509,7 +3142,6 @@
           <w:sz w:val="28"/>
           <w:szCs w:val="28"/>
         </w:rPr>
-        <w:lastRenderedPageBreak/>
         <w:t xml:space="preserve">Based on that data point we will ask the line that the line is </w:t>
       </w:r>
       <w:r>
@@ -2619,6 +3251,7 @@
         <w:rPr>
           <w:noProof/>
         </w:rPr>
+        <w:lastRenderedPageBreak/>
         <w:drawing>
           <wp:inline distT="0" distB="0" distL="0" distR="0" wp14:anchorId="7247E1D9" wp14:editId="565473C3">
             <wp:extent cx="5943600" cy="3908425"/>
@@ -2727,7 +3360,6 @@
           <w:sz w:val="28"/>
           <w:szCs w:val="28"/>
         </w:rPr>
-        <w:lastRenderedPageBreak/>
         <w:t>How to transformation of the line:</w:t>
       </w:r>
     </w:p>
@@ -5996,6 +6628,7 @@
                 <w:i/>
                 <w:sz w:val="28"/>
                 <w:szCs w:val="28"/>
+                <w:highlight w:val="yellow"/>
               </w:rPr>
             </m:ctrlPr>
           </m:accPr>
@@ -6010,6 +6643,7 @@
                     <w:i/>
                     <w:sz w:val="28"/>
                     <w:szCs w:val="28"/>
+                    <w:highlight w:val="yellow"/>
                   </w:rPr>
                 </m:ctrlPr>
               </m:sSubPr>
@@ -6022,6 +6656,7 @@
                     <w:rFonts w:ascii="Cambria Math" w:hAnsi="Cambria Math"/>
                     <w:sz w:val="28"/>
                     <w:szCs w:val="28"/>
+                    <w:highlight w:val="yellow"/>
                   </w:rPr>
                   <m:t>y</m:t>
                 </m:r>
@@ -6035,6 +6670,7 @@
                     <w:rFonts w:ascii="Cambria Math" w:hAnsi="Cambria Math"/>
                     <w:sz w:val="28"/>
                     <w:szCs w:val="28"/>
+                    <w:highlight w:val="yellow"/>
                   </w:rPr>
                   <m:t>i</m:t>
                 </m:r>
@@ -6047,6 +6683,7 @@
             <w:rFonts w:ascii="Cambria Math" w:hAnsi="Cambria Math"/>
             <w:sz w:val="28"/>
             <w:szCs w:val="28"/>
+            <w:highlight w:val="yellow"/>
           </w:rPr>
           <m:t>=[</m:t>
         </m:r>
@@ -6058,6 +6695,7 @@
                 <w:i/>
                 <w:sz w:val="28"/>
                 <w:szCs w:val="28"/>
+                <w:highlight w:val="yellow"/>
               </w:rPr>
             </m:ctrlPr>
           </m:sSubPr>
@@ -6067,6 +6705,7 @@
                 <w:rFonts w:ascii="Cambria Math" w:hAnsi="Cambria Math"/>
                 <w:sz w:val="28"/>
                 <w:szCs w:val="28"/>
+                <w:highlight w:val="yellow"/>
               </w:rPr>
               <m:t>x</m:t>
             </m:r>
@@ -6077,6 +6716,7 @@
                 <w:rFonts w:ascii="Cambria Math" w:hAnsi="Cambria Math"/>
                 <w:sz w:val="28"/>
                 <w:szCs w:val="28"/>
+                <w:highlight w:val="yellow"/>
               </w:rPr>
               <m:t>0</m:t>
             </m:r>
@@ -6087,6 +6727,7 @@
             <w:rFonts w:ascii="Cambria Math" w:hAnsi="Cambria Math"/>
             <w:sz w:val="28"/>
             <w:szCs w:val="28"/>
+            <w:highlight w:val="yellow"/>
           </w:rPr>
           <m:t xml:space="preserve"> </m:t>
         </m:r>
@@ -6098,6 +6739,7 @@
                 <w:i/>
                 <w:sz w:val="28"/>
                 <w:szCs w:val="28"/>
+                <w:highlight w:val="yellow"/>
               </w:rPr>
             </m:ctrlPr>
           </m:sSubPr>
@@ -6107,6 +6749,7 @@
                 <w:rFonts w:ascii="Cambria Math" w:hAnsi="Cambria Math"/>
                 <w:sz w:val="28"/>
                 <w:szCs w:val="28"/>
+                <w:highlight w:val="yellow"/>
               </w:rPr>
               <m:t>x</m:t>
             </m:r>
@@ -6117,6 +6760,7 @@
                 <w:rFonts w:ascii="Cambria Math" w:hAnsi="Cambria Math"/>
                 <w:sz w:val="28"/>
                 <w:szCs w:val="28"/>
+                <w:highlight w:val="yellow"/>
               </w:rPr>
               <m:t xml:space="preserve">1 </m:t>
             </m:r>
@@ -6130,6 +6774,7 @@
                 <w:i/>
                 <w:sz w:val="28"/>
                 <w:szCs w:val="28"/>
+                <w:highlight w:val="yellow"/>
               </w:rPr>
             </m:ctrlPr>
           </m:sSubPr>
@@ -6139,6 +6784,7 @@
                 <w:rFonts w:ascii="Cambria Math" w:hAnsi="Cambria Math"/>
                 <w:sz w:val="28"/>
                 <w:szCs w:val="28"/>
+                <w:highlight w:val="yellow"/>
               </w:rPr>
               <m:t>x</m:t>
             </m:r>
@@ -6149,6 +6795,7 @@
                 <w:rFonts w:ascii="Cambria Math" w:hAnsi="Cambria Math"/>
                 <w:sz w:val="28"/>
                 <w:szCs w:val="28"/>
+                <w:highlight w:val="yellow"/>
               </w:rPr>
               <m:t>2</m:t>
             </m:r>
@@ -6159,6 +6806,7 @@
             <w:rFonts w:ascii="Cambria Math" w:hAnsi="Cambria Math"/>
             <w:sz w:val="28"/>
             <w:szCs w:val="28"/>
+            <w:highlight w:val="yellow"/>
           </w:rPr>
           <m:t>]</m:t>
         </m:r>
@@ -6168,6 +6816,7 @@
           <w:rFonts w:eastAsiaTheme="minorEastAsia"/>
           <w:sz w:val="28"/>
           <w:szCs w:val="28"/>
+          <w:highlight w:val="yellow"/>
         </w:rPr>
         <w:t xml:space="preserve"> </w:t>
       </w:r>
@@ -6177,6 +6826,7 @@
             <w:rFonts w:ascii="Cambria Math" w:eastAsiaTheme="minorEastAsia" w:hAnsi="Cambria Math"/>
             <w:sz w:val="28"/>
             <w:szCs w:val="28"/>
+            <w:highlight w:val="yellow"/>
           </w:rPr>
           <m:t>[</m:t>
         </m:r>
@@ -6196,6 +6846,7 @@
                 <w:i/>
                 <w:sz w:val="28"/>
                 <w:szCs w:val="28"/>
+                <w:highlight w:val="yellow"/>
               </w:rPr>
             </m:ctrlPr>
           </m:mPr>
@@ -6209,6 +6860,7 @@
                       <w:i/>
                       <w:sz w:val="28"/>
                       <w:szCs w:val="28"/>
+                      <w:highlight w:val="yellow"/>
                     </w:rPr>
                   </m:ctrlPr>
                 </m:sSubPr>
@@ -6218,6 +6870,7 @@
                       <w:rFonts w:ascii="Cambria Math" w:hAnsi="Cambria Math"/>
                       <w:sz w:val="28"/>
                       <w:szCs w:val="28"/>
+                      <w:highlight w:val="yellow"/>
                     </w:rPr>
                     <m:t>w</m:t>
                   </m:r>
@@ -6228,6 +6881,7 @@
                       <w:rFonts w:ascii="Cambria Math" w:hAnsi="Cambria Math"/>
                       <w:sz w:val="28"/>
                       <w:szCs w:val="28"/>
+                      <w:highlight w:val="yellow"/>
                     </w:rPr>
                     <m:t>0</m:t>
                   </m:r>
@@ -6245,6 +6899,7 @@
                       <w:i/>
                       <w:sz w:val="28"/>
                       <w:szCs w:val="28"/>
+                      <w:highlight w:val="yellow"/>
                     </w:rPr>
                   </m:ctrlPr>
                 </m:sSubPr>
@@ -6254,6 +6909,7 @@
                       <w:rFonts w:ascii="Cambria Math" w:hAnsi="Cambria Math"/>
                       <w:sz w:val="28"/>
                       <w:szCs w:val="28"/>
+                      <w:highlight w:val="yellow"/>
                     </w:rPr>
                     <m:t>w</m:t>
                   </m:r>
@@ -6264,6 +6920,7 @@
                       <w:rFonts w:ascii="Cambria Math" w:hAnsi="Cambria Math"/>
                       <w:sz w:val="28"/>
                       <w:szCs w:val="28"/>
+                      <w:highlight w:val="yellow"/>
                     </w:rPr>
                     <m:t>1</m:t>
                   </m:r>
@@ -6281,6 +6938,7 @@
                       <w:i/>
                       <w:sz w:val="28"/>
                       <w:szCs w:val="28"/>
+                      <w:highlight w:val="yellow"/>
                     </w:rPr>
                   </m:ctrlPr>
                 </m:sSubPr>
@@ -6290,6 +6948,7 @@
                       <w:rFonts w:ascii="Cambria Math" w:hAnsi="Cambria Math"/>
                       <w:sz w:val="28"/>
                       <w:szCs w:val="28"/>
+                      <w:highlight w:val="yellow"/>
                     </w:rPr>
                     <m:t>w</m:t>
                   </m:r>
@@ -6300,6 +6959,7 @@
                       <w:rFonts w:ascii="Cambria Math" w:hAnsi="Cambria Math"/>
                       <w:sz w:val="28"/>
                       <w:szCs w:val="28"/>
+                      <w:highlight w:val="yellow"/>
                     </w:rPr>
                     <m:t>2</m:t>
                   </m:r>
@@ -6313,6 +6973,7 @@
             <w:rFonts w:ascii="Cambria Math" w:eastAsiaTheme="minorEastAsia" w:hAnsi="Cambria Math"/>
             <w:sz w:val="28"/>
             <w:szCs w:val="28"/>
+            <w:highlight w:val="yellow"/>
           </w:rPr>
           <m:t>]</m:t>
         </m:r>
@@ -6390,6 +7051,7 @@
           <w:sz w:val="28"/>
           <w:szCs w:val="28"/>
         </w:rPr>
+        <w:lastRenderedPageBreak/>
         <w:t>Randomly select a data point</w:t>
       </w:r>
     </w:p>
@@ -7993,7 +8655,6 @@
           <w:sz w:val="28"/>
           <w:szCs w:val="28"/>
         </w:rPr>
-        <w:lastRenderedPageBreak/>
         <w:t xml:space="preserve">If we put </w:t>
       </w:r>
       <w:r>
@@ -8189,6 +8850,7 @@
         <w:rPr>
           <w:noProof/>
         </w:rPr>
+        <w:lastRenderedPageBreak/>
         <w:drawing>
           <wp:inline distT="0" distB="0" distL="0" distR="0" wp14:anchorId="4E17A9E8" wp14:editId="14408A17">
             <wp:extent cx="5943600" cy="3573780"/>
@@ -8324,7 +8986,7 @@
           <w:sz w:val="28"/>
           <w:szCs w:val="28"/>
         </w:rPr>
-        <w:t xml:space="preserve">Now we will consider missed classify data points and also correctly classify data points. In this technique correctly classify points push the line and missed classify points pull the line toward the data point. The push and pull by point will depend </w:t>
+        <w:t xml:space="preserve">Now we will consider missed classify data points and also correctly classify data points. In this technique correctly classify points push the line and missed classify points pull the line toward the data point. The push and pull by point will depend how close or how far from the line. If a data point is missed classify and it lies near to line then it is slowly </w:t>
       </w:r>
       <w:r>
         <w:rPr>
@@ -8332,64 +8994,64 @@
           <w:sz w:val="28"/>
           <w:szCs w:val="28"/>
         </w:rPr>
+        <w:t>pulling</w:t>
+      </w:r>
+      <w:r>
+        <w:rPr>
+          <w:iCs/>
+          <w:sz w:val="28"/>
+          <w:szCs w:val="28"/>
+        </w:rPr>
+        <w:t xml:space="preserve"> the line towards that point. If a missed classify point lies far from the line then it will pull the </w:t>
+      </w:r>
+      <w:r>
+        <w:rPr>
+          <w:iCs/>
+          <w:sz w:val="28"/>
+          <w:szCs w:val="28"/>
+        </w:rPr>
+        <w:t>line towards</w:t>
+      </w:r>
+      <w:r>
+        <w:rPr>
+          <w:iCs/>
+          <w:sz w:val="28"/>
+          <w:szCs w:val="28"/>
+        </w:rPr>
+        <w:t xml:space="preserve"> very strong magnitude. </w:t>
+      </w:r>
+      <w:r>
+        <w:rPr>
+          <w:iCs/>
+          <w:sz w:val="28"/>
+          <w:szCs w:val="28"/>
+        </w:rPr>
+        <w:t xml:space="preserve">If a point is correctly </w:t>
+      </w:r>
+      <w:r>
+        <w:rPr>
+          <w:iCs/>
+          <w:sz w:val="28"/>
+          <w:szCs w:val="28"/>
+        </w:rPr>
+        <w:t>classified</w:t>
+      </w:r>
+      <w:r>
+        <w:rPr>
+          <w:iCs/>
+          <w:sz w:val="28"/>
+          <w:szCs w:val="28"/>
+        </w:rPr>
+        <w:t xml:space="preserve"> and it lies near to the line then it will push the line very </w:t>
+      </w:r>
+      <w:r>
+        <w:rPr>
+          <w:iCs/>
+          <w:sz w:val="28"/>
+          <w:szCs w:val="28"/>
+        </w:rPr>
         <w:lastRenderedPageBreak/>
-        <w:t xml:space="preserve">how close or how far from the line. If a data point is missed classify and it lies near to line then it is slowly </w:t>
-      </w:r>
-      <w:r>
-        <w:rPr>
-          <w:iCs/>
-          <w:sz w:val="28"/>
-          <w:szCs w:val="28"/>
-        </w:rPr>
-        <w:t>pulling</w:t>
-      </w:r>
-      <w:r>
-        <w:rPr>
-          <w:iCs/>
-          <w:sz w:val="28"/>
-          <w:szCs w:val="28"/>
-        </w:rPr>
-        <w:t xml:space="preserve"> the line towards that point. If a missed classify point lies far from the line then it will pull the </w:t>
-      </w:r>
-      <w:r>
-        <w:rPr>
-          <w:iCs/>
-          <w:sz w:val="28"/>
-          <w:szCs w:val="28"/>
-        </w:rPr>
-        <w:t>line towards</w:t>
-      </w:r>
-      <w:r>
-        <w:rPr>
-          <w:iCs/>
-          <w:sz w:val="28"/>
-          <w:szCs w:val="28"/>
-        </w:rPr>
-        <w:t xml:space="preserve"> very strong magnitude. </w:t>
-      </w:r>
-      <w:r>
-        <w:rPr>
-          <w:iCs/>
-          <w:sz w:val="28"/>
-          <w:szCs w:val="28"/>
-        </w:rPr>
-        <w:t xml:space="preserve">If a point is correctly </w:t>
-      </w:r>
-      <w:r>
-        <w:rPr>
-          <w:iCs/>
-          <w:sz w:val="28"/>
-          <w:szCs w:val="28"/>
-        </w:rPr>
-        <w:t>classified</w:t>
-      </w:r>
-      <w:r>
-        <w:rPr>
-          <w:iCs/>
-          <w:sz w:val="28"/>
-          <w:szCs w:val="28"/>
-        </w:rPr>
-        <w:t xml:space="preserve"> and it lies near to the line then it will push the line very strong magnitude</w:t>
+        <w:t>strong magnitude</w:t>
       </w:r>
       <w:r>
         <w:rPr>
@@ -10969,6 +11631,7 @@
         <w:rPr>
           <w:noProof/>
         </w:rPr>
+        <w:lastRenderedPageBreak/>
         <w:drawing>
           <wp:inline distT="0" distB="0" distL="0" distR="0" wp14:anchorId="6DFC6559" wp14:editId="69F8FCD5">
             <wp:extent cx="6105525" cy="3733800"/>
@@ -11513,16 +12176,7 @@
           <w:sz w:val="28"/>
           <w:szCs w:val="28"/>
         </w:rPr>
-        <w:t xml:space="preserve">. If we use sigmoid function for </w:t>
-      </w:r>
-      <w:r>
-        <w:rPr>
-          <w:rFonts w:eastAsiaTheme="minorEastAsia"/>
-          <w:sz w:val="28"/>
-          <w:szCs w:val="28"/>
-        </w:rPr>
-        <w:lastRenderedPageBreak/>
-        <w:t>prediction (y_hat) we will always get some value like, 0.56 or 0.12, it will never be zero. Now our diagram will be like this for prediction of a new query point:</w:t>
+        <w:t>. If we use sigmoid function for prediction (y_hat) we will always get some value like, 0.56 or 0.12, it will never be zero. Now our diagram will be like this for prediction of a new query point:</w:t>
       </w:r>
     </w:p>
     <w:p>
@@ -11556,6 +12210,7 @@
         <w:rPr>
           <w:noProof/>
         </w:rPr>
+        <w:lastRenderedPageBreak/>
         <w:drawing>
           <wp:inline distT="0" distB="0" distL="0" distR="0" wp14:anchorId="2F34774A" wp14:editId="2F159565">
             <wp:extent cx="6106795" cy="3752562"/>
@@ -17700,15 +18355,25 @@
           <w:sz w:val="28"/>
           <w:szCs w:val="28"/>
         </w:rPr>
-        <w:t xml:space="preserve">, class=1], </w:t>
-      </w:r>
+        <w:t>, class=1], [</w:t>
+      </w:r>
+      <w:proofErr w:type="spellStart"/>
       <w:r>
         <w:rPr>
           <w:iCs/>
           <w:sz w:val="28"/>
           <w:szCs w:val="28"/>
         </w:rPr>
-        <w:t>[</w:t>
+        <w:t>cgpa</w:t>
+      </w:r>
+      <w:proofErr w:type="spellEnd"/>
+      <w:r>
+        <w:rPr>
+          <w:iCs/>
+          <w:sz w:val="28"/>
+          <w:szCs w:val="28"/>
+        </w:rPr>
+        <w:t xml:space="preserve">, </w:t>
       </w:r>
       <w:proofErr w:type="spellStart"/>
       <w:r>
@@ -17717,6 +18382,24 @@
           <w:sz w:val="28"/>
           <w:szCs w:val="28"/>
         </w:rPr>
+        <w:t>iq</w:t>
+      </w:r>
+      <w:proofErr w:type="spellEnd"/>
+      <w:r>
+        <w:rPr>
+          <w:iCs/>
+          <w:sz w:val="28"/>
+          <w:szCs w:val="28"/>
+        </w:rPr>
+        <w:t>, class=2], [</w:t>
+      </w:r>
+      <w:proofErr w:type="spellStart"/>
+      <w:r>
+        <w:rPr>
+          <w:iCs/>
+          <w:sz w:val="28"/>
+          <w:szCs w:val="28"/>
+        </w:rPr>
         <w:t>cgpa</w:t>
       </w:r>
       <w:proofErr w:type="spellEnd"/>
@@ -17744,83 +18427,7 @@
           <w:sz w:val="28"/>
           <w:szCs w:val="28"/>
         </w:rPr>
-        <w:t>, class=</w:t>
-      </w:r>
-      <w:r>
-        <w:rPr>
-          <w:iCs/>
-          <w:sz w:val="28"/>
-          <w:szCs w:val="28"/>
-        </w:rPr>
-        <w:t>2</w:t>
-      </w:r>
-      <w:r>
-        <w:rPr>
-          <w:iCs/>
-          <w:sz w:val="28"/>
-          <w:szCs w:val="28"/>
-        </w:rPr>
-        <w:t>], [</w:t>
-      </w:r>
-      <w:proofErr w:type="spellStart"/>
-      <w:r>
-        <w:rPr>
-          <w:iCs/>
-          <w:sz w:val="28"/>
-          <w:szCs w:val="28"/>
-        </w:rPr>
-        <w:t>cgpa</w:t>
-      </w:r>
-      <w:proofErr w:type="spellEnd"/>
-      <w:r>
-        <w:rPr>
-          <w:iCs/>
-          <w:sz w:val="28"/>
-          <w:szCs w:val="28"/>
-        </w:rPr>
-        <w:t xml:space="preserve">, </w:t>
-      </w:r>
-      <w:proofErr w:type="spellStart"/>
-      <w:r>
-        <w:rPr>
-          <w:iCs/>
-          <w:sz w:val="28"/>
-          <w:szCs w:val="28"/>
-        </w:rPr>
-        <w:t>iq</w:t>
-      </w:r>
-      <w:proofErr w:type="spellEnd"/>
-      <w:r>
-        <w:rPr>
-          <w:iCs/>
-          <w:sz w:val="28"/>
-          <w:szCs w:val="28"/>
-        </w:rPr>
-        <w:t>, class=</w:t>
-      </w:r>
-      <w:r>
-        <w:rPr>
-          <w:iCs/>
-          <w:sz w:val="28"/>
-          <w:szCs w:val="28"/>
-        </w:rPr>
-        <w:t>3</w:t>
-      </w:r>
-      <w:r>
-        <w:rPr>
-          <w:iCs/>
-          <w:sz w:val="28"/>
-          <w:szCs w:val="28"/>
-        </w:rPr>
-        <w:t>]</w:t>
-      </w:r>
-      <w:r>
-        <w:rPr>
-          <w:iCs/>
-          <w:sz w:val="28"/>
-          <w:szCs w:val="28"/>
-        </w:rPr>
-        <w:t xml:space="preserve">. After training we will get nine coefficient they are: </w:t>
+        <w:t xml:space="preserve">, class=3]. After training we will get nine coefficient they are: </w:t>
       </w:r>
       <m:oMath>
         <m:r>
@@ -19124,15 +19731,7 @@
               <w:sz w:val="28"/>
               <w:szCs w:val="28"/>
             </w:rPr>
-            <m:t>=softmax('yes' class)</m:t>
-          </m:r>
-          <m:r>
-            <w:rPr>
-              <w:rFonts w:ascii="Cambria Math" w:hAnsi="Cambria Math"/>
-              <w:sz w:val="28"/>
-              <w:szCs w:val="28"/>
-            </w:rPr>
-            <m:t>=</m:t>
+            <m:t>=softmax('yes' class)=</m:t>
           </m:r>
           <m:f>
             <m:fPr>
@@ -19467,23 +20066,7 @@
               <w:sz w:val="28"/>
               <w:szCs w:val="28"/>
             </w:rPr>
-            <m:t>=softmax('</m:t>
-          </m:r>
-          <m:r>
-            <w:rPr>
-              <w:rFonts w:ascii="Cambria Math" w:hAnsi="Cambria Math"/>
-              <w:sz w:val="28"/>
-              <w:szCs w:val="28"/>
-            </w:rPr>
-            <m:t>no</m:t>
-          </m:r>
-          <m:r>
-            <w:rPr>
-              <w:rFonts w:ascii="Cambria Math" w:hAnsi="Cambria Math"/>
-              <w:sz w:val="28"/>
-              <w:szCs w:val="28"/>
-            </w:rPr>
-            <m:t>' class)=</m:t>
+            <m:t>=softmax('no' class)=</m:t>
           </m:r>
           <m:f>
             <m:fPr>
@@ -19818,23 +20401,7 @@
               <w:sz w:val="28"/>
               <w:szCs w:val="28"/>
             </w:rPr>
-            <m:t>=softmax('</m:t>
-          </m:r>
-          <m:r>
-            <w:rPr>
-              <w:rFonts w:ascii="Cambria Math" w:hAnsi="Cambria Math"/>
-              <w:sz w:val="28"/>
-              <w:szCs w:val="28"/>
-            </w:rPr>
-            <m:t>optout</m:t>
-          </m:r>
-          <m:r>
-            <w:rPr>
-              <w:rFonts w:ascii="Cambria Math" w:hAnsi="Cambria Math"/>
-              <w:sz w:val="28"/>
-              <w:szCs w:val="28"/>
-            </w:rPr>
-            <m:t>' class)=</m:t>
+            <m:t>=softmax('optout' class)=</m:t>
           </m:r>
           <m:f>
             <m:fPr>

</xml_diff>